<commit_message>
Creación del codigo para arduino
</commit_message>
<xml_diff>
--- a/Informe.docx
+++ b/Informe.docx
@@ -56,66 +56,75 @@
         </w:rPr>
         <w:t xml:space="preserve">Emanuel Guerra Urrea </w:t>
       </w:r>
+    </w:p>
+    <w:p>
+      <w:pPr>
+        <w:rPr>
+          <w:rFonts w:hint="default"/>
+          <w:b w:val="0"/>
+          <w:bCs w:val="0"/>
+          <w:lang w:val="es-ES"/>
+        </w:rPr>
+      </w:pPr>
+    </w:p>
+    <w:p>
+      <w:pPr>
+        <w:rPr>
+          <w:rFonts w:hint="default"/>
+          <w:b w:val="0"/>
+          <w:bCs w:val="0"/>
+          <w:lang w:val="es-ES"/>
+        </w:rPr>
+      </w:pPr>
+    </w:p>
+    <w:p>
+      <w:pPr>
+        <w:rPr>
+          <w:rFonts w:hint="default"/>
+          <w:b w:val="0"/>
+          <w:bCs w:val="0"/>
+          <w:lang w:val="es-ES"/>
+        </w:rPr>
+      </w:pPr>
+    </w:p>
+    <w:p>
+      <w:pPr>
+        <w:rPr>
+          <w:rFonts w:hint="default"/>
+          <w:b w:val="0"/>
+          <w:bCs w:val="0"/>
+          <w:lang w:val="es-ES"/>
+        </w:rPr>
+      </w:pPr>
+    </w:p>
+    <w:p>
+      <w:pPr>
+        <w:rPr>
+          <w:rFonts w:hint="default"/>
+          <w:b w:val="0"/>
+          <w:bCs w:val="0"/>
+          <w:lang w:val="es-ES"/>
+        </w:rPr>
+      </w:pPr>
+      <w:r>
+        <w:rPr>
+          <w:rFonts w:hint="default"/>
+          <w:b w:val="0"/>
+          <w:bCs w:val="0"/>
+          <w:lang w:val="es-ES"/>
+        </w:rPr>
+        <w:t xml:space="preserve">El problema que se </w:t>
+      </w:r>
       <w:bookmarkStart w:id="0" w:name="_GoBack"/>
       <w:bookmarkEnd w:id="0"/>
-    </w:p>
-    <w:p>
-      <w:pPr>
-        <w:rPr>
-          <w:rFonts w:hint="default"/>
-          <w:b w:val="0"/>
-          <w:bCs w:val="0"/>
-          <w:lang w:val="es-ES"/>
-        </w:rPr>
-      </w:pPr>
-    </w:p>
-    <w:p>
-      <w:pPr>
-        <w:rPr>
-          <w:rFonts w:hint="default"/>
-          <w:b w:val="0"/>
-          <w:bCs w:val="0"/>
-          <w:lang w:val="es-ES"/>
-        </w:rPr>
-      </w:pPr>
-    </w:p>
-    <w:p>
-      <w:pPr>
-        <w:rPr>
-          <w:rFonts w:hint="default"/>
-          <w:b w:val="0"/>
-          <w:bCs w:val="0"/>
-          <w:lang w:val="es-ES"/>
-        </w:rPr>
-      </w:pPr>
-    </w:p>
-    <w:p>
-      <w:pPr>
-        <w:rPr>
-          <w:rFonts w:hint="default"/>
-          <w:b w:val="0"/>
-          <w:bCs w:val="0"/>
-          <w:lang w:val="es-ES"/>
-        </w:rPr>
-      </w:pPr>
-    </w:p>
-    <w:p>
-      <w:pPr>
-        <w:rPr>
-          <w:rFonts w:hint="default"/>
-          <w:b w:val="0"/>
-          <w:bCs w:val="0"/>
-          <w:lang w:val="es-ES"/>
-        </w:rPr>
-      </w:pPr>
-      <w:r>
-        <w:rPr>
-          <w:rFonts w:hint="default"/>
-          <w:b w:val="0"/>
-          <w:bCs w:val="0"/>
-          <w:lang w:val="es-ES"/>
-        </w:rPr>
-        <w:t>El problema que se nos presenta, es:</w:t>
+      <w:r>
+        <w:rPr>
+          <w:rFonts w:hint="default"/>
+          <w:b w:val="0"/>
+          <w:bCs w:val="0"/>
+          <w:lang w:val="es-ES"/>
+        </w:rPr>
+        <w:t>presenta, es:</w:t>
       </w:r>
       <w:r>
         <w:rPr>
@@ -369,7 +378,7 @@
           <w:bCs/>
           <w:lang w:val="es-ES"/>
         </w:rPr>
-        <w:t>se necesitan 2 funciones</w:t>
+        <w:t xml:space="preserve">se necesitan 6 funciones </w:t>
       </w:r>
       <w:r>
         <w:rPr>
@@ -380,43 +389,128 @@
         </w:rPr>
         <w:t>, las cuales son:</w:t>
       </w:r>
-    </w:p>
-    <w:p>
-      <w:pPr>
-        <w:rPr>
-          <w:rFonts w:hint="default"/>
-          <w:b w:val="0"/>
-          <w:bCs w:val="0"/>
-          <w:lang w:val="es-ES"/>
-        </w:rPr>
-      </w:pPr>
-      <w:r>
-        <w:rPr>
-          <w:rFonts w:hint="default"/>
-          <w:b w:val="0"/>
-          <w:bCs w:val="0"/>
-          <w:lang w:val="es-ES"/>
-        </w:rPr>
-        <w:t>1.Adquisición de datos</w:t>
-      </w:r>
-    </w:p>
-    <w:p>
-      <w:pPr>
-        <w:rPr>
-          <w:rFonts w:hint="default"/>
-          <w:b w:val="0"/>
-          <w:bCs w:val="0"/>
-          <w:lang w:val="es-ES"/>
-        </w:rPr>
-      </w:pPr>
-      <w:r>
-        <w:rPr>
-          <w:rFonts w:hint="default"/>
-          <w:b w:val="0"/>
-          <w:bCs w:val="0"/>
-          <w:lang w:val="es-ES"/>
-        </w:rPr>
-        <w:t>2.Procesamiento de datos (esta incluye la entrega de datos)</w:t>
+      <w:r>
+        <w:rPr>
+          <w:rFonts w:hint="default"/>
+          <w:b w:val="0"/>
+          <w:bCs w:val="0"/>
+          <w:lang w:val="es-ES"/>
+        </w:rPr>
+        <w:br w:type="textWrapping"/>
+      </w:r>
+    </w:p>
+    <w:p>
+      <w:pPr>
+        <w:rPr>
+          <w:rFonts w:hint="default"/>
+          <w:b w:val="0"/>
+          <w:bCs w:val="0"/>
+          <w:lang w:val="es-ES"/>
+        </w:rPr>
+      </w:pPr>
+      <w:r>
+        <w:rPr>
+          <w:rFonts w:hint="default"/>
+          <w:b w:val="0"/>
+          <w:bCs w:val="0"/>
+          <w:lang w:val="es-ES"/>
+        </w:rPr>
+        <w:t>Iniciar adquisición</w:t>
+      </w:r>
+    </w:p>
+    <w:p>
+      <w:pPr>
+        <w:rPr>
+          <w:rFonts w:hint="default"/>
+          <w:b w:val="0"/>
+          <w:bCs w:val="0"/>
+          <w:lang w:val="es-ES"/>
+        </w:rPr>
+      </w:pPr>
+      <w:r>
+        <w:rPr>
+          <w:rFonts w:hint="default"/>
+          <w:b w:val="0"/>
+          <w:bCs w:val="0"/>
+          <w:lang w:val="es-ES"/>
+        </w:rPr>
+        <w:t>Detener adquisición</w:t>
+      </w:r>
+    </w:p>
+    <w:p>
+      <w:pPr>
+        <w:rPr>
+          <w:rFonts w:hint="default"/>
+          <w:b w:val="0"/>
+          <w:bCs w:val="0"/>
+          <w:lang w:val="es-ES"/>
+        </w:rPr>
+      </w:pPr>
+      <w:r>
+        <w:rPr>
+          <w:rFonts w:hint="default"/>
+          <w:b w:val="0"/>
+          <w:bCs w:val="0"/>
+          <w:lang w:val="es-ES"/>
+        </w:rPr>
+        <w:t>Analizar la señal</w:t>
+      </w:r>
+    </w:p>
+    <w:p>
+      <w:pPr>
+        <w:rPr>
+          <w:rFonts w:hint="default"/>
+          <w:b w:val="0"/>
+          <w:bCs w:val="0"/>
+          <w:lang w:val="es-ES"/>
+        </w:rPr>
+      </w:pPr>
+      <w:r>
+        <w:rPr>
+          <w:rFonts w:hint="default"/>
+          <w:b w:val="0"/>
+          <w:bCs w:val="0"/>
+          <w:lang w:val="es-ES"/>
+        </w:rPr>
+        <w:t>Calcular la frecuencia</w:t>
+      </w:r>
+    </w:p>
+    <w:p>
+      <w:pPr>
+        <w:rPr>
+          <w:rFonts w:hint="default"/>
+          <w:b w:val="0"/>
+          <w:bCs w:val="0"/>
+          <w:lang w:val="es-ES"/>
+        </w:rPr>
+      </w:pPr>
+      <w:r>
+        <w:rPr>
+          <w:rFonts w:hint="default"/>
+          <w:b w:val="0"/>
+          <w:bCs w:val="0"/>
+          <w:lang w:val="es-ES"/>
+        </w:rPr>
+        <w:t>Calcular la amplitud</w:t>
+      </w:r>
+    </w:p>
+    <w:p>
+      <w:pPr>
+        <w:rPr>
+          <w:rFonts w:hint="default"/>
+          <w:b w:val="0"/>
+          <w:bCs w:val="0"/>
+          <w:lang w:val="es-ES"/>
+        </w:rPr>
+      </w:pPr>
+      <w:r>
+        <w:rPr>
+          <w:rFonts w:hint="default"/>
+          <w:b w:val="0"/>
+          <w:bCs w:val="0"/>
+          <w:lang w:val="es-ES"/>
+        </w:rPr>
+        <w:t>Identificar la forma de onda</w:t>
       </w:r>
     </w:p>
     <w:p>

</xml_diff>